<commit_message>
After sending the data to the database
</commit_message>
<xml_diff>
--- a/Project Documents/Absract.docx
+++ b/Project Documents/Absract.docx
@@ -78,15 +78,7 @@
           <w:sz w:val="36"/>
           <w:szCs w:val="36"/>
         </w:rPr>
-        <w:t xml:space="preserve">                           </w:t>
-      </w:r>
-      <w:r>
-        <w:rPr>
-          <w:rFonts w:ascii="Times New Roman" w:hAnsi="Times New Roman" w:cs="Times New Roman"/>
-          <w:sz w:val="36"/>
-          <w:szCs w:val="36"/>
-        </w:rPr>
-        <w:t>INTRODUCTION</w:t>
+        <w:t xml:space="preserve">                           INTRODUCTION</w:t>
       </w:r>
     </w:p>
     <w:p>
@@ -245,15 +237,7 @@
           <w:sz w:val="28"/>
           <w:szCs w:val="28"/>
         </w:rPr>
-        <w:t xml:space="preserve"> and </w:t>
-      </w:r>
-      <w:r>
-        <w:rPr>
-          <w:rFonts w:ascii="Times New Roman" w:hAnsi="Times New Roman" w:cs="Times New Roman"/>
-          <w:sz w:val="28"/>
-          <w:szCs w:val="28"/>
-        </w:rPr>
-        <w:t>dashboard</w:t>
+        <w:t xml:space="preserve"> and dashboard</w:t>
       </w:r>
       <w:r>
         <w:rPr>
@@ -1093,28 +1077,7 @@
                                 <w:sz w:val="28"/>
                                 <w:szCs w:val="28"/>
                               </w:rPr>
-                              <w:t xml:space="preserve"> (</w:t>
-                            </w:r>
-                            <w:r>
-                              <w:rPr>
-                                <w:sz w:val="28"/>
-                                <w:szCs w:val="28"/>
-                              </w:rPr>
-                              <w:t>Measu</w:t>
-                            </w:r>
-                            <w:r>
-                              <w:rPr>
-                                <w:sz w:val="28"/>
-                                <w:szCs w:val="28"/>
-                              </w:rPr>
-                              <w:t>ring vibrations</w:t>
-                            </w:r>
-                            <w:r>
-                              <w:rPr>
-                                <w:sz w:val="28"/>
-                                <w:szCs w:val="28"/>
-                              </w:rPr>
-                              <w:t>)</w:t>
+                              <w:t xml:space="preserve"> </w:t>
                             </w:r>
                           </w:p>
                         </w:txbxContent>
@@ -1166,28 +1129,7 @@
                           <w:sz w:val="28"/>
                           <w:szCs w:val="28"/>
                         </w:rPr>
-                        <w:t xml:space="preserve"> (</w:t>
-                      </w:r>
-                      <w:r>
-                        <w:rPr>
-                          <w:sz w:val="28"/>
-                          <w:szCs w:val="28"/>
-                        </w:rPr>
-                        <w:t>Measu</w:t>
-                      </w:r>
-                      <w:r>
-                        <w:rPr>
-                          <w:sz w:val="28"/>
-                          <w:szCs w:val="28"/>
-                        </w:rPr>
-                        <w:t>ring vibrations</w:t>
-                      </w:r>
-                      <w:r>
-                        <w:rPr>
-                          <w:sz w:val="28"/>
-                          <w:szCs w:val="28"/>
-                        </w:rPr>
-                        <w:t>)</w:t>
+                        <w:t xml:space="preserve"> </w:t>
                       </w:r>
                     </w:p>
                   </w:txbxContent>
@@ -1273,34 +1215,6 @@
                                 <w:szCs w:val="28"/>
                               </w:rPr>
                               <w:t>Monitor System</w:t>
-                            </w:r>
-                            <w:r>
-                              <w:rPr>
-                                <w:sz w:val="28"/>
-                                <w:szCs w:val="28"/>
-                              </w:rPr>
-                              <w:t xml:space="preserve"> </w:t>
-                            </w:r>
-                            <w:r>
-                              <w:rPr>
-                                <w:sz w:val="28"/>
-                                <w:szCs w:val="28"/>
-                              </w:rPr>
-                              <w:t>(</w:t>
-                            </w:r>
-                            <w:r>
-                              <w:rPr>
-                                <w:sz w:val="28"/>
-                                <w:szCs w:val="28"/>
-                              </w:rPr>
-                              <w:t>Dashboard</w:t>
-                            </w:r>
-                            <w:r>
-                              <w:rPr>
-                                <w:sz w:val="28"/>
-                                <w:szCs w:val="28"/>
-                              </w:rPr>
-                              <w:t>)</w:t>
                             </w:r>
                           </w:p>
                         </w:txbxContent>
@@ -1337,34 +1251,6 @@
                         </w:rPr>
                         <w:t>Monitor System</w:t>
                       </w:r>
-                      <w:r>
-                        <w:rPr>
-                          <w:sz w:val="28"/>
-                          <w:szCs w:val="28"/>
-                        </w:rPr>
-                        <w:t xml:space="preserve"> </w:t>
-                      </w:r>
-                      <w:r>
-                        <w:rPr>
-                          <w:sz w:val="28"/>
-                          <w:szCs w:val="28"/>
-                        </w:rPr>
-                        <w:t>(</w:t>
-                      </w:r>
-                      <w:r>
-                        <w:rPr>
-                          <w:sz w:val="28"/>
-                          <w:szCs w:val="28"/>
-                        </w:rPr>
-                        <w:t>Dashboard</w:t>
-                      </w:r>
-                      <w:r>
-                        <w:rPr>
-                          <w:sz w:val="28"/>
-                          <w:szCs w:val="28"/>
-                        </w:rPr>
-                        <w:t>)</w:t>
-                      </w:r>
                     </w:p>
                   </w:txbxContent>
                 </v:textbox>
@@ -1573,6 +1459,26 @@
                                 <w:szCs w:val="32"/>
                               </w:rPr>
                             </w:pPr>
+                          </w:p>
+                          <w:p>
+                            <w:pPr>
+                              <w:jc w:val="center"/>
+                              <w:rPr>
+                                <w:rFonts w:ascii="Times New Roman" w:hAnsi="Times New Roman" w:cs="Times New Roman"/>
+                                <w:sz w:val="32"/>
+                                <w:szCs w:val="32"/>
+                              </w:rPr>
+                            </w:pPr>
+                          </w:p>
+                          <w:p>
+                            <w:pPr>
+                              <w:jc w:val="center"/>
+                              <w:rPr>
+                                <w:rFonts w:ascii="Times New Roman" w:hAnsi="Times New Roman" w:cs="Times New Roman"/>
+                                <w:sz w:val="32"/>
+                                <w:szCs w:val="32"/>
+                              </w:rPr>
+                            </w:pPr>
                             <w:r>
                               <w:rPr>
                                 <w:rFonts w:ascii="Times New Roman" w:hAnsi="Times New Roman" w:cs="Times New Roman"/>
@@ -1587,23 +1493,7 @@
                                 <w:sz w:val="32"/>
                                 <w:szCs w:val="32"/>
                               </w:rPr>
-                              <w:t>8266(M</w:t>
-                            </w:r>
-                            <w:r>
-                              <w:rPr>
-                                <w:rFonts w:ascii="Times New Roman" w:hAnsi="Times New Roman" w:cs="Times New Roman"/>
-                                <w:sz w:val="32"/>
-                                <w:szCs w:val="32"/>
-                              </w:rPr>
-                              <w:t>i</w:t>
-                            </w:r>
-                            <w:r>
-                              <w:rPr>
-                                <w:rFonts w:ascii="Times New Roman" w:hAnsi="Times New Roman" w:cs="Times New Roman"/>
-                                <w:sz w:val="32"/>
-                                <w:szCs w:val="32"/>
-                              </w:rPr>
-                              <w:t>crocontroller)</w:t>
+                              <w:t>8266</w:t>
                             </w:r>
                           </w:p>
                           <w:p>
@@ -1644,6 +1534,26 @@
                           <w:szCs w:val="32"/>
                         </w:rPr>
                       </w:pPr>
+                    </w:p>
+                    <w:p>
+                      <w:pPr>
+                        <w:jc w:val="center"/>
+                        <w:rPr>
+                          <w:rFonts w:ascii="Times New Roman" w:hAnsi="Times New Roman" w:cs="Times New Roman"/>
+                          <w:sz w:val="32"/>
+                          <w:szCs w:val="32"/>
+                        </w:rPr>
+                      </w:pPr>
+                    </w:p>
+                    <w:p>
+                      <w:pPr>
+                        <w:jc w:val="center"/>
+                        <w:rPr>
+                          <w:rFonts w:ascii="Times New Roman" w:hAnsi="Times New Roman" w:cs="Times New Roman"/>
+                          <w:sz w:val="32"/>
+                          <w:szCs w:val="32"/>
+                        </w:rPr>
+                      </w:pPr>
                       <w:r>
                         <w:rPr>
                           <w:rFonts w:ascii="Times New Roman" w:hAnsi="Times New Roman" w:cs="Times New Roman"/>
@@ -1658,23 +1568,7 @@
                           <w:sz w:val="32"/>
                           <w:szCs w:val="32"/>
                         </w:rPr>
-                        <w:t>8266(M</w:t>
-                      </w:r>
-                      <w:r>
-                        <w:rPr>
-                          <w:rFonts w:ascii="Times New Roman" w:hAnsi="Times New Roman" w:cs="Times New Roman"/>
-                          <w:sz w:val="32"/>
-                          <w:szCs w:val="32"/>
-                        </w:rPr>
-                        <w:t>i</w:t>
-                      </w:r>
-                      <w:r>
-                        <w:rPr>
-                          <w:rFonts w:ascii="Times New Roman" w:hAnsi="Times New Roman" w:cs="Times New Roman"/>
-                          <w:sz w:val="32"/>
-                          <w:szCs w:val="32"/>
-                        </w:rPr>
-                        <w:t>crocontroller)</w:t>
+                        <w:t>8266</w:t>
                       </w:r>
                     </w:p>
                     <w:p>
@@ -1924,14 +1818,7 @@
                                 <w:sz w:val="28"/>
                                 <w:szCs w:val="28"/>
                               </w:rPr>
-                              <w:t>Accelerometer (</w:t>
-                            </w:r>
-                            <w:r>
-                              <w:rPr>
-                                <w:sz w:val="28"/>
-                                <w:szCs w:val="28"/>
-                              </w:rPr>
-                              <w:t>Detect tilt in 3 axis -XYZ)</w:t>
+                              <w:t xml:space="preserve">Accelerometer </w:t>
                             </w:r>
                           </w:p>
                         </w:txbxContent>
@@ -1966,14 +1853,7 @@
                           <w:sz w:val="28"/>
                           <w:szCs w:val="28"/>
                         </w:rPr>
-                        <w:t>Accelerometer (</w:t>
-                      </w:r>
-                      <w:r>
-                        <w:rPr>
-                          <w:sz w:val="28"/>
-                          <w:szCs w:val="28"/>
-                        </w:rPr>
-                        <w:t>Detect tilt in 3 axis -XYZ)</w:t>
+                        <w:t xml:space="preserve">Accelerometer </w:t>
                       </w:r>
                     </w:p>
                   </w:txbxContent>
@@ -2139,20 +2019,6 @@
                                 <w:szCs w:val="28"/>
                               </w:rPr>
                               <w:t>Sensor</w:t>
-                            </w:r>
-                            <w:r>
-                              <w:rPr>
-                                <w:sz w:val="28"/>
-                                <w:szCs w:val="28"/>
-                              </w:rPr>
-                              <w:t xml:space="preserve"> (Crack Detection</w:t>
-                            </w:r>
-                            <w:r>
-                              <w:rPr>
-                                <w:sz w:val="28"/>
-                                <w:szCs w:val="28"/>
-                              </w:rPr>
-                              <w:t>)</w:t>
                             </w:r>
                           </w:p>
                         </w:txbxContent>
@@ -2199,20 +2065,6 @@
                         </w:rPr>
                         <w:t>Sensor</w:t>
                       </w:r>
-                      <w:r>
-                        <w:rPr>
-                          <w:sz w:val="28"/>
-                          <w:szCs w:val="28"/>
-                        </w:rPr>
-                        <w:t xml:space="preserve"> (Crack Detection</w:t>
-                      </w:r>
-                      <w:r>
-                        <w:rPr>
-                          <w:sz w:val="28"/>
-                          <w:szCs w:val="28"/>
-                        </w:rPr>
-                        <w:t>)</w:t>
-                      </w:r>
                     </w:p>
                   </w:txbxContent>
                 </v:textbox>
@@ -2369,28 +2221,7 @@
                                 <w:sz w:val="28"/>
                                 <w:szCs w:val="28"/>
                               </w:rPr>
-                              <w:t>sensor (</w:t>
-                            </w:r>
-                            <w:r>
-                              <w:rPr>
-                                <w:sz w:val="28"/>
-                                <w:szCs w:val="28"/>
-                              </w:rPr>
-                              <w:t xml:space="preserve">wate level </w:t>
-                            </w:r>
-                            <w:r>
-                              <w:rPr>
-                                <w:sz w:val="28"/>
-                                <w:szCs w:val="28"/>
-                              </w:rPr>
-                              <w:t>indicator</w:t>
-                            </w:r>
-                            <w:r>
-                              <w:rPr>
-                                <w:sz w:val="28"/>
-                                <w:szCs w:val="28"/>
-                              </w:rPr>
-                              <w:t>)</w:t>
+                              <w:t xml:space="preserve">sensor </w:t>
                             </w:r>
                           </w:p>
                         </w:txbxContent>
@@ -2438,28 +2269,7 @@
                           <w:sz w:val="28"/>
                           <w:szCs w:val="28"/>
                         </w:rPr>
-                        <w:t>sensor (</w:t>
-                      </w:r>
-                      <w:r>
-                        <w:rPr>
-                          <w:sz w:val="28"/>
-                          <w:szCs w:val="28"/>
-                        </w:rPr>
-                        <w:t xml:space="preserve">wate level </w:t>
-                      </w:r>
-                      <w:r>
-                        <w:rPr>
-                          <w:sz w:val="28"/>
-                          <w:szCs w:val="28"/>
-                        </w:rPr>
-                        <w:t>indicator</w:t>
-                      </w:r>
-                      <w:r>
-                        <w:rPr>
-                          <w:sz w:val="28"/>
-                          <w:szCs w:val="28"/>
-                        </w:rPr>
-                        <w:t>)</w:t>
+                        <w:t xml:space="preserve">sensor </w:t>
                       </w:r>
                     </w:p>
                   </w:txbxContent>
@@ -2622,21 +2432,7 @@
                                 <w:sz w:val="28"/>
                                 <w:szCs w:val="28"/>
                               </w:rPr>
-                              <w:t>cell (</w:t>
-                            </w:r>
-                            <w:r>
-                              <w:rPr>
-                                <w:sz w:val="28"/>
-                                <w:szCs w:val="28"/>
-                              </w:rPr>
-                              <w:t>Strain sensor</w:t>
-                            </w:r>
-                            <w:r>
-                              <w:rPr>
-                                <w:sz w:val="28"/>
-                                <w:szCs w:val="28"/>
-                              </w:rPr>
-                              <w:t>)</w:t>
+                              <w:t xml:space="preserve">cell </w:t>
                             </w:r>
                           </w:p>
                         </w:txbxContent>
@@ -2678,21 +2474,7 @@
                           <w:sz w:val="28"/>
                           <w:szCs w:val="28"/>
                         </w:rPr>
-                        <w:t>cell (</w:t>
-                      </w:r>
-                      <w:r>
-                        <w:rPr>
-                          <w:sz w:val="28"/>
-                          <w:szCs w:val="28"/>
-                        </w:rPr>
-                        <w:t>Strain sensor</w:t>
-                      </w:r>
-                      <w:r>
-                        <w:rPr>
-                          <w:sz w:val="28"/>
-                          <w:szCs w:val="28"/>
-                        </w:rPr>
-                        <w:t>)</w:t>
+                        <w:t xml:space="preserve">cell </w:t>
                       </w:r>
                     </w:p>
                   </w:txbxContent>

</xml_diff>